<commit_message>
Se corrigio la Descripcion-DiagramadeClase
</commit_message>
<xml_diff>
--- a/doc/Descripcion-DiagramadeClase.docx
+++ b/doc/Descripcion-DiagramadeClase.docx
@@ -31,7 +31,13 @@
         </w:numPr>
       </w:pPr>
       <w:r>
-        <w:t>Las clases Consumible y Pokebola heredan de Bonus, para utilizar sus métodos (Bonus heredó de Sprite, al igual que Personaje).</w:t>
+        <w:t xml:space="preserve">Las clases </w:t>
+      </w:r>
+      <w:r>
+        <w:t>Fruta</w:t>
+      </w:r>
+      <w:r>
+        <w:t xml:space="preserve"> y Pokebola heredan de Bonus, para utilizar sus métodos (Bonus heredó de Sprite, al igual que Personaje).</w:t>
       </w:r>
     </w:p>
     <w:p>
@@ -43,7 +49,10 @@
         </w:numPr>
       </w:pPr>
       <w:r>
-        <w:t xml:space="preserve">La clase costanera instancia Personaje, Pokebola y Consumible. </w:t>
+        <w:t xml:space="preserve">La clase costanera instancia Personaje, Pokebola y </w:t>
+      </w:r>
+      <w:r>
+        <w:t>Fruta.</w:t>
       </w:r>
       <w:bookmarkStart w:id="0" w:name="_GoBack"/>
       <w:bookmarkEnd w:id="0"/>

</xml_diff>